<commit_message>
Added presentation and some changes in "Записка"
</commit_message>
<xml_diff>
--- a/Записка MoneyManager.docx
+++ b/Записка MoneyManager.docx
@@ -124,15 +124,7 @@
           <w:sz w:val="28"/>
           <w:szCs w:val="28"/>
         </w:rPr>
-        <w:t>наліз предметної області онлайн системи бюджетного обліку</w:t>
-      </w:r>
-      <w:r>
-        <w:rPr>
-          <w:rFonts w:ascii="Times New Roman" w:hAnsi="Times New Roman" w:cs="Times New Roman"/>
-          <w:sz w:val="28"/>
-          <w:szCs w:val="28"/>
-        </w:rPr>
-        <w:t xml:space="preserve"> </w:t>
+        <w:t xml:space="preserve">наліз предметної області онлайн системи бюджетного обліку </w:t>
       </w:r>
       <w:r>
         <w:rPr>
@@ -509,15 +501,7 @@
           <w:sz w:val="28"/>
           <w:szCs w:val="28"/>
         </w:rPr>
-        <w:t>програмного забезпечення</w:t>
-      </w:r>
-      <w:r>
-        <w:rPr>
-          <w:rFonts w:ascii="Times New Roman" w:hAnsi="Times New Roman" w:cs="Times New Roman"/>
-          <w:sz w:val="28"/>
-          <w:szCs w:val="28"/>
-        </w:rPr>
-        <w:t xml:space="preserve"> </w:t>
+        <w:t xml:space="preserve">програмного забезпечення </w:t>
       </w:r>
       <w:r>
         <w:rPr>
@@ -662,39 +646,7 @@
           <w:sz w:val="28"/>
           <w:szCs w:val="28"/>
         </w:rPr>
-        <w:t>Використання розробленого програмного забезпечення для автоматизації системи</w:t>
-      </w:r>
-      <w:r>
-        <w:rPr>
-          <w:rFonts w:ascii="Times New Roman" w:hAnsi="Times New Roman" w:cs="Times New Roman"/>
-          <w:sz w:val="28"/>
-          <w:szCs w:val="28"/>
-        </w:rPr>
-        <w:t xml:space="preserve"> </w:t>
-      </w:r>
-      <w:r>
-        <w:rPr>
-          <w:rFonts w:ascii="Times New Roman" w:hAnsi="Times New Roman" w:cs="Times New Roman"/>
-          <w:sz w:val="28"/>
-          <w:szCs w:val="28"/>
-        </w:rPr>
-        <w:t>бюджетного</w:t>
-      </w:r>
-      <w:r>
-        <w:rPr>
-          <w:rFonts w:ascii="Times New Roman" w:hAnsi="Times New Roman" w:cs="Times New Roman"/>
-          <w:sz w:val="28"/>
-          <w:szCs w:val="28"/>
-        </w:rPr>
-        <w:t xml:space="preserve"> </w:t>
-      </w:r>
-      <w:r>
-        <w:rPr>
-          <w:rFonts w:ascii="Times New Roman" w:hAnsi="Times New Roman" w:cs="Times New Roman"/>
-          <w:sz w:val="28"/>
-          <w:szCs w:val="28"/>
-        </w:rPr>
-        <w:t>обліку</w:t>
+        <w:t>Використання розробленого програмного забезпечення для автоматизації системи бюджетного обліку</w:t>
       </w:r>
       <w:r>
         <w:rPr>
@@ -2295,6 +2247,10 @@
         </w:rPr>
       </w:pPr>
       <w:r>
+        <w:rPr>
+          <w:noProof/>
+          <w:lang w:val="ru-RU" w:eastAsia="ru-RU"/>
+        </w:rPr>
         <w:lastRenderedPageBreak/>
         <w:drawing>
           <wp:inline distT="0" distB="0" distL="0" distR="0" wp14:anchorId="2BF3F834" wp14:editId="4985A01B">
@@ -2655,8 +2611,10 @@
         <w:rPr>
           <w:rFonts w:ascii="Times New Roman" w:hAnsi="Times New Roman" w:cs="Times New Roman"/>
           <w:bCs/>
-          <w:sz w:val="28"/>
-          <w:szCs w:val="28"/>
+          <w:noProof/>
+          <w:sz w:val="28"/>
+          <w:szCs w:val="28"/>
+          <w:lang w:val="ru-RU" w:eastAsia="ru-RU"/>
         </w:rPr>
         <w:lastRenderedPageBreak/>
         <w:drawing>
@@ -3194,7 +3152,18 @@
           <w:sz w:val="28"/>
           <w:szCs w:val="28"/>
         </w:rPr>
-        <w:t xml:space="preserve"> потенціал у разі продовження роботи над ним.</w:t>
+        <w:t xml:space="preserve"> потенціал у раз</w:t>
+      </w:r>
+      <w:bookmarkStart w:id="0" w:name="_GoBack"/>
+      <w:bookmarkEnd w:id="0"/>
+      <w:r>
+        <w:rPr>
+          <w:rFonts w:ascii="Times New Roman" w:hAnsi="Times New Roman" w:cs="Times New Roman"/>
+          <w:bCs/>
+          <w:sz w:val="28"/>
+          <w:szCs w:val="28"/>
+        </w:rPr>
+        <w:t>і продовження роботи над ним.</w:t>
       </w:r>
     </w:p>
     <w:p>
@@ -6659,9 +6628,11 @@
       </w:pPr>
       <w:r>
         <w:rPr>
+          <w:noProof/>
           <w:color w:val="000000" w:themeColor="text1"/>
           <w:sz w:val="28"/>
           <w:szCs w:val="28"/>
+          <w:lang w:val="ru-RU" w:eastAsia="ru-RU"/>
         </w:rPr>
         <w:drawing>
           <wp:inline distT="0" distB="0" distL="0" distR="0" wp14:anchorId="7A304FC3" wp14:editId="2A70F3B0">
@@ -6785,9 +6756,11 @@
       </w:pPr>
       <w:r>
         <w:rPr>
+          <w:noProof/>
           <w:color w:val="000000" w:themeColor="text1"/>
           <w:sz w:val="28"/>
           <w:szCs w:val="28"/>
+          <w:lang w:val="ru-RU" w:eastAsia="ru-RU"/>
         </w:rPr>
         <w:drawing>
           <wp:inline distT="0" distB="0" distL="0" distR="0" wp14:anchorId="3289CE64" wp14:editId="6BBF9084">
@@ -6947,9 +6920,11 @@
       <w:r>
         <w:rPr>
           <w:b/>
+          <w:noProof/>
           <w:color w:val="000000" w:themeColor="text1"/>
           <w:sz w:val="28"/>
           <w:szCs w:val="28"/>
+          <w:lang w:val="ru-RU" w:eastAsia="ru-RU"/>
         </w:rPr>
         <w:lastRenderedPageBreak/>
         <w:drawing>
@@ -7193,7 +7168,7 @@
         <w:rPr>
           <w:rFonts w:ascii="Times New Roman" w:hAnsi="Times New Roman" w:cs="Times New Roman"/>
           <w:sz w:val="28"/>
-          <w:lang w:val="en-US"/>
+          <w:lang w:val="ru-RU"/>
         </w:rPr>
         <w:t>3</w:t>
       </w:r>
@@ -7306,9 +7281,11 @@
       <w:r>
         <w:rPr>
           <w:rFonts w:ascii="Times New Roman" w:hAnsi="Times New Roman" w:cs="Times New Roman"/>
+          <w:noProof/>
           <w:color w:val="000000" w:themeColor="text1"/>
           <w:sz w:val="28"/>
           <w:szCs w:val="28"/>
+          <w:lang w:val="ru-RU" w:eastAsia="ru-RU"/>
         </w:rPr>
         <w:drawing>
           <wp:inline distT="0" distB="0" distL="0" distR="0" wp14:anchorId="7218F833" wp14:editId="42F6ADE5">
@@ -7362,15 +7339,7 @@
           <w:sz w:val="28"/>
           <w:szCs w:val="28"/>
         </w:rPr>
-        <w:t>Рисунок 2</w:t>
-      </w:r>
-      <w:r>
-        <w:rPr>
-          <w:rFonts w:ascii="Times New Roman" w:hAnsi="Times New Roman" w:cs="Times New Roman"/>
-          <w:sz w:val="28"/>
-          <w:szCs w:val="28"/>
-        </w:rPr>
-        <w:t>.</w:t>
+        <w:t>Рисунок 2.</w:t>
       </w:r>
       <w:r>
         <w:rPr>
@@ -7454,15 +7423,7 @@
           <w:sz w:val="28"/>
           <w:szCs w:val="28"/>
         </w:rPr>
-        <w:t xml:space="preserve"> описані в </w:t>
-      </w:r>
-      <w:r>
-        <w:rPr>
-          <w:rFonts w:ascii="Times New Roman" w:hAnsi="Times New Roman" w:cs="Times New Roman"/>
-          <w:sz w:val="28"/>
-          <w:szCs w:val="28"/>
-        </w:rPr>
-        <w:t>моделі бази даних зображені на рисунках 2.</w:t>
+        <w:t xml:space="preserve"> описані в моделі бази даних зображені на рисунках 2.</w:t>
       </w:r>
       <w:r>
         <w:rPr>
@@ -7520,8 +7481,10 @@
       <w:r>
         <w:rPr>
           <w:rFonts w:ascii="Times New Roman" w:hAnsi="Times New Roman" w:cs="Times New Roman"/>
-          <w:sz w:val="28"/>
-          <w:szCs w:val="28"/>
+          <w:noProof/>
+          <w:sz w:val="28"/>
+          <w:szCs w:val="28"/>
+          <w:lang w:val="ru-RU" w:eastAsia="ru-RU"/>
         </w:rPr>
         <w:drawing>
           <wp:inline distT="0" distB="0" distL="0" distR="0" wp14:anchorId="0C79FD4A" wp14:editId="3EF6C438">
@@ -7635,8 +7598,10 @@
       <w:r>
         <w:rPr>
           <w:rFonts w:ascii="Times New Roman" w:hAnsi="Times New Roman" w:cs="Times New Roman"/>
-          <w:sz w:val="28"/>
-          <w:szCs w:val="28"/>
+          <w:noProof/>
+          <w:sz w:val="28"/>
+          <w:szCs w:val="28"/>
+          <w:lang w:val="ru-RU" w:eastAsia="ru-RU"/>
         </w:rPr>
         <w:drawing>
           <wp:inline distT="0" distB="0" distL="0" distR="0" wp14:anchorId="1BD264FF" wp14:editId="71795D81">
@@ -7749,8 +7714,10 @@
       <w:r>
         <w:rPr>
           <w:rFonts w:ascii="Times New Roman" w:hAnsi="Times New Roman" w:cs="Times New Roman"/>
-          <w:sz w:val="28"/>
-          <w:szCs w:val="28"/>
+          <w:noProof/>
+          <w:sz w:val="28"/>
+          <w:szCs w:val="28"/>
+          <w:lang w:val="ru-RU" w:eastAsia="ru-RU"/>
         </w:rPr>
         <w:lastRenderedPageBreak/>
         <w:drawing>
@@ -7865,8 +7832,10 @@
       <w:r>
         <w:rPr>
           <w:rFonts w:ascii="Times New Roman" w:hAnsi="Times New Roman" w:cs="Times New Roman"/>
-          <w:sz w:val="28"/>
-          <w:szCs w:val="28"/>
+          <w:noProof/>
+          <w:sz w:val="28"/>
+          <w:szCs w:val="28"/>
+          <w:lang w:val="ru-RU" w:eastAsia="ru-RU"/>
         </w:rPr>
         <w:drawing>
           <wp:inline distT="0" distB="0" distL="0" distR="0" wp14:anchorId="39E33EFF" wp14:editId="5DF498DF">
@@ -7980,8 +7949,10 @@
       <w:r>
         <w:rPr>
           <w:rFonts w:ascii="Times New Roman" w:hAnsi="Times New Roman" w:cs="Times New Roman"/>
-          <w:sz w:val="28"/>
-          <w:szCs w:val="28"/>
+          <w:noProof/>
+          <w:sz w:val="28"/>
+          <w:szCs w:val="28"/>
+          <w:lang w:val="ru-RU" w:eastAsia="ru-RU"/>
         </w:rPr>
         <w:drawing>
           <wp:inline distT="0" distB="0" distL="0" distR="0" wp14:anchorId="0B9993DB" wp14:editId="1DCA012B">
@@ -8094,8 +8065,10 @@
       <w:r>
         <w:rPr>
           <w:rFonts w:ascii="Times New Roman" w:hAnsi="Times New Roman" w:cs="Times New Roman"/>
-          <w:sz w:val="28"/>
-          <w:szCs w:val="28"/>
+          <w:noProof/>
+          <w:sz w:val="28"/>
+          <w:szCs w:val="28"/>
+          <w:lang w:val="ru-RU" w:eastAsia="ru-RU"/>
         </w:rPr>
         <w:drawing>
           <wp:inline distT="0" distB="0" distL="0" distR="0" wp14:anchorId="699B8278" wp14:editId="0DE92A1C">
@@ -8208,8 +8181,10 @@
       <w:r>
         <w:rPr>
           <w:rFonts w:ascii="Times New Roman" w:hAnsi="Times New Roman" w:cs="Times New Roman"/>
-          <w:sz w:val="28"/>
-          <w:szCs w:val="28"/>
+          <w:noProof/>
+          <w:sz w:val="28"/>
+          <w:szCs w:val="28"/>
+          <w:lang w:val="ru-RU" w:eastAsia="ru-RU"/>
         </w:rPr>
         <w:drawing>
           <wp:inline distT="0" distB="0" distL="0" distR="0" wp14:anchorId="450138F5" wp14:editId="5AF2DF1A">
@@ -8930,6 +8905,10 @@
         </w:rPr>
       </w:pPr>
       <w:r>
+        <w:rPr>
+          <w:noProof/>
+          <w:lang w:val="ru-RU" w:eastAsia="ru-RU"/>
+        </w:rPr>
         <w:drawing>
           <wp:inline distT="0" distB="0" distL="0" distR="0" wp14:anchorId="6B863D20" wp14:editId="17E3F4D5">
             <wp:extent cx="4396740" cy="3125760"/>
@@ -9066,49 +9045,7 @@
           <w:rFonts w:ascii="Times New Roman" w:hAnsi="Times New Roman" w:cs="Times New Roman"/>
           <w:sz w:val="28"/>
         </w:rPr>
-        <w:t>а о</w:t>
-      </w:r>
-      <w:r>
-        <w:rPr>
-          <w:rFonts w:ascii="Times New Roman" w:hAnsi="Times New Roman" w:cs="Times New Roman"/>
-          <w:sz w:val="28"/>
-        </w:rPr>
-        <w:t>сновн</w:t>
-      </w:r>
-      <w:r>
-        <w:rPr>
-          <w:rFonts w:ascii="Times New Roman" w:hAnsi="Times New Roman" w:cs="Times New Roman"/>
-          <w:sz w:val="28"/>
-        </w:rPr>
-        <w:t>их</w:t>
-      </w:r>
-      <w:r>
-        <w:rPr>
-          <w:rFonts w:ascii="Times New Roman" w:hAnsi="Times New Roman" w:cs="Times New Roman"/>
-          <w:sz w:val="28"/>
-        </w:rPr>
-        <w:t xml:space="preserve"> функці</w:t>
-      </w:r>
-      <w:r>
-        <w:rPr>
-          <w:rFonts w:ascii="Times New Roman" w:hAnsi="Times New Roman" w:cs="Times New Roman"/>
-          <w:sz w:val="28"/>
-        </w:rPr>
-        <w:t>й</w:t>
-      </w:r>
-      <w:r>
-        <w:rPr>
-          <w:rFonts w:ascii="Times New Roman" w:hAnsi="Times New Roman" w:cs="Times New Roman"/>
-          <w:sz w:val="28"/>
-        </w:rPr>
-        <w:t xml:space="preserve"> </w:t>
-      </w:r>
-      <w:r>
-        <w:rPr>
-          <w:rFonts w:ascii="Times New Roman" w:hAnsi="Times New Roman" w:cs="Times New Roman"/>
-          <w:sz w:val="28"/>
-        </w:rPr>
-        <w:t>ПЗ</w:t>
+        <w:t>а основних функцій ПЗ</w:t>
       </w:r>
     </w:p>
     <w:p>
@@ -9712,16 +9649,7 @@
                 <w:szCs w:val="22"/>
                 <w:lang w:val="uk-UA"/>
               </w:rPr>
-              <w:t xml:space="preserve">Користувач </w:t>
-            </w:r>
-            <w:r>
-              <w:rPr>
-                <w:b w:val="0"/>
-                <w:sz w:val="22"/>
-                <w:szCs w:val="22"/>
-                <w:lang w:val="uk-UA"/>
-              </w:rPr>
-              <w:t>редагує записи гаманця</w:t>
+              <w:t>Користувач редагує записи гаманця</w:t>
             </w:r>
           </w:p>
           <w:p>
@@ -10059,9 +9987,10 @@
         <w:rPr>
           <w:rFonts w:ascii="Times New Roman" w:hAnsi="Times New Roman" w:cs="Times New Roman"/>
           <w:bCs/>
-          <w:sz w:val="28"/>
-          <w:szCs w:val="28"/>
-          <w:lang w:eastAsia="ru-RU"/>
+          <w:noProof/>
+          <w:sz w:val="28"/>
+          <w:szCs w:val="28"/>
+          <w:lang w:val="ru-RU" w:eastAsia="ru-RU"/>
         </w:rPr>
         <w:drawing>
           <wp:inline distT="0" distB="0" distL="0" distR="0">
@@ -10163,16 +10092,7 @@
           <w:sz w:val="28"/>
           <w:szCs w:val="28"/>
         </w:rPr>
-        <w:t xml:space="preserve">вні асоціації між ними під час </w:t>
-      </w:r>
-      <w:r>
-        <w:rPr>
-          <w:rFonts w:ascii="Times New Roman" w:hAnsi="Times New Roman" w:cs="Times New Roman"/>
-          <w:bCs/>
-          <w:sz w:val="28"/>
-          <w:szCs w:val="28"/>
-        </w:rPr>
-        <w:t>редагування записів користувачем</w:t>
+        <w:t>вні асоціації між ними під час редагування записів користувачем</w:t>
       </w:r>
     </w:p>
     <w:p>
@@ -10226,7 +10146,7 @@
         <w:lastRenderedPageBreak/>
         <w:t xml:space="preserve">4 </w:t>
       </w:r>
-      <w:bookmarkStart w:id="0" w:name="_Toc9472616"/>
+      <w:bookmarkStart w:id="1" w:name="_Toc9472616"/>
       <w:r>
         <w:rPr>
           <w:rFonts w:ascii="Times New Roman" w:eastAsiaTheme="minorHAnsi" w:hAnsi="Times New Roman" w:cs="Times New Roman"/>
@@ -10235,7 +10155,7 @@
         </w:rPr>
         <w:t xml:space="preserve">ВИКОРИСТАННЯ РОЗРОБЛЕНОГО ПРОГРАМНОГО ЗАБЕЗПЕЧЕННЯ ДЛЯ АВТОМАТИЗАЦІЇ </w:t>
       </w:r>
-      <w:bookmarkEnd w:id="0"/>
+      <w:bookmarkEnd w:id="1"/>
       <w:r>
         <w:rPr>
           <w:rFonts w:ascii="Times New Roman" w:eastAsiaTheme="minorHAnsi" w:hAnsi="Times New Roman" w:cs="Times New Roman"/>
@@ -10749,16 +10669,7 @@
           <w:sz w:val="28"/>
           <w:szCs w:val="28"/>
         </w:rPr>
-        <w:t xml:space="preserve"> </w:t>
-      </w:r>
-      <w:r>
-        <w:rPr>
-          <w:rFonts w:ascii="Times New Roman" w:hAnsi="Times New Roman" w:cs="Times New Roman"/>
-          <w:bCs/>
-          <w:sz w:val="28"/>
-          <w:szCs w:val="28"/>
-        </w:rPr>
-        <w:t>Після цього можна відкрити браузер і перевірити працездатність системи, ввівши в адресний рядок http://localhost:8080.</w:t>
+        <w:t xml:space="preserve"> Після цього можна відкрити браузер і перевірити працездатність системи, ввівши в адресний рядок http://localhost:8080.</w:t>
       </w:r>
       <w:r>
         <w:rPr>
@@ -10929,9 +10840,11 @@
       <w:r>
         <w:rPr>
           <w:b/>
+          <w:noProof/>
           <w:color w:val="000000" w:themeColor="text1"/>
           <w:sz w:val="28"/>
           <w:szCs w:val="28"/>
+          <w:lang w:val="ru-RU" w:eastAsia="ru-RU"/>
         </w:rPr>
         <w:drawing>
           <wp:inline distT="0" distB="0" distL="0" distR="0" wp14:anchorId="6366F8A6" wp14:editId="005DD6A5">
@@ -11206,9 +11119,11 @@
       <w:r>
         <w:rPr>
           <w:b/>
+          <w:noProof/>
           <w:color w:val="000000" w:themeColor="text1"/>
           <w:sz w:val="28"/>
           <w:szCs w:val="28"/>
+          <w:lang w:val="ru-RU" w:eastAsia="ru-RU"/>
         </w:rPr>
         <w:drawing>
           <wp:inline distT="0" distB="0" distL="0" distR="0" wp14:anchorId="062D80DE" wp14:editId="1AB56DF0">
@@ -11367,15 +11282,14 @@
       </w:pPr>
       <w:r>
         <w:rPr>
-          <w:color w:val="000000" w:themeColor="text1"/>
-          <w:sz w:val="28"/>
-          <w:szCs w:val="28"/>
+          <w:rFonts w:ascii="Times New Roman" w:hAnsi="Times New Roman" w:cs="Times New Roman"/>
+          <w:sz w:val="28"/>
         </w:rPr>
         <w:drawing>
-          <wp:inline distT="0" distB="0" distL="0" distR="0" wp14:anchorId="5A9118E0" wp14:editId="0B742338">
-            <wp:extent cx="5105400" cy="3100654"/>
-            <wp:effectExtent l="0" t="0" r="0" b="5080"/>
-            <wp:docPr id="7" name="Рисунок 7"/>
+          <wp:inline distT="0" distB="0" distL="0" distR="0" wp14:anchorId="196E722D" wp14:editId="70D45922">
+            <wp:extent cx="5674249" cy="3451860"/>
+            <wp:effectExtent l="0" t="0" r="3175" b="0"/>
+            <wp:docPr id="4" name="Рисунок 4"/>
             <wp:cNvGraphicFramePr>
               <a:graphicFrameLocks xmlns:a="http://schemas.openxmlformats.org/drawingml/2006/main" noChangeAspect="1"/>
             </wp:cNvGraphicFramePr>
@@ -11395,7 +11309,7 @@
                   <pic:spPr>
                     <a:xfrm>
                       <a:off x="0" y="0"/>
-                      <a:ext cx="5122923" cy="3111296"/>
+                      <a:ext cx="5680447" cy="3455630"/>
                     </a:xfrm>
                     <a:prstGeom prst="rect">
                       <a:avLst/>
@@ -11555,10 +11469,10 @@
           <w:sz w:val="28"/>
         </w:rPr>
         <w:drawing>
-          <wp:inline distT="0" distB="0" distL="0" distR="0" wp14:anchorId="34CA6ADB" wp14:editId="408B0416">
-            <wp:extent cx="5227320" cy="3138068"/>
-            <wp:effectExtent l="0" t="0" r="0" b="5715"/>
-            <wp:docPr id="36" name="Рисунок 36"/>
+          <wp:inline distT="0" distB="0" distL="0" distR="0" wp14:anchorId="76B5F7B7" wp14:editId="6474C276">
+            <wp:extent cx="4597020" cy="2796540"/>
+            <wp:effectExtent l="0" t="0" r="0" b="3810"/>
+            <wp:docPr id="9" name="Рисунок 9"/>
             <wp:cNvGraphicFramePr>
               <a:graphicFrameLocks xmlns:a="http://schemas.openxmlformats.org/drawingml/2006/main" noChangeAspect="1"/>
             </wp:cNvGraphicFramePr>
@@ -11578,7 +11492,7 @@
                   <pic:spPr>
                     <a:xfrm>
                       <a:off x="0" y="0"/>
-                      <a:ext cx="5249967" cy="3151663"/>
+                      <a:ext cx="4613120" cy="2806334"/>
                     </a:xfrm>
                     <a:prstGeom prst="rect">
                       <a:avLst/>
@@ -11711,14 +11625,16 @@
       </w:pPr>
       <w:r>
         <w:rPr>
+          <w:noProof/>
           <w:color w:val="000000" w:themeColor="text1"/>
           <w:sz w:val="28"/>
           <w:szCs w:val="28"/>
+          <w:lang w:val="ru-RU" w:eastAsia="ru-RU"/>
         </w:rPr>
         <w:drawing>
           <wp:inline distT="0" distB="0" distL="0" distR="0" wp14:anchorId="07BD4926" wp14:editId="03ABE0D8">
-            <wp:extent cx="3398520" cy="2116444"/>
-            <wp:effectExtent l="0" t="0" r="0" b="0"/>
+            <wp:extent cx="2994660" cy="1864937"/>
+            <wp:effectExtent l="0" t="0" r="0" b="2540"/>
             <wp:docPr id="35" name="Рисунок 35"/>
             <wp:cNvGraphicFramePr>
               <a:graphicFrameLocks xmlns:a="http://schemas.openxmlformats.org/drawingml/2006/main" noChangeAspect="1"/>
@@ -11739,7 +11655,7 @@
                   <pic:spPr>
                     <a:xfrm>
                       <a:off x="0" y="0"/>
-                      <a:ext cx="3435295" cy="2139346"/>
+                      <a:ext cx="3053820" cy="1901779"/>
                     </a:xfrm>
                     <a:prstGeom prst="rect">
                       <a:avLst/>
@@ -11808,7 +11724,7 @@
         <w:adjustRightInd w:val="0"/>
         <w:spacing w:after="0" w:line="360" w:lineRule="auto"/>
         <w:ind w:firstLine="708"/>
-        <w:jc w:val="center"/>
+        <w:jc w:val="both"/>
         <w:rPr>
           <w:rFonts w:ascii="Times New Roman" w:hAnsi="Times New Roman" w:cs="Times New Roman"/>
           <w:sz w:val="28"/>
@@ -11833,57 +11749,7 @@
           <w:rFonts w:ascii="Times New Roman" w:hAnsi="Times New Roman" w:cs="Times New Roman"/>
           <w:sz w:val="28"/>
         </w:rPr>
-        <w:lastRenderedPageBreak/>
-        <w:t xml:space="preserve">Якщо користувач не введе некоректних даних, а саме, значення меншого за </w:t>
-      </w:r>
-      <w:r>
-        <w:rPr>
-          <w:rFonts w:ascii="Times New Roman" w:hAnsi="Times New Roman" w:cs="Times New Roman"/>
-          <w:sz w:val="28"/>
-        </w:rPr>
-        <w:t>нуля</w:t>
-      </w:r>
-      <w:r>
-        <w:rPr>
-          <w:rFonts w:ascii="Times New Roman" w:hAnsi="Times New Roman" w:cs="Times New Roman"/>
-          <w:sz w:val="28"/>
-        </w:rPr>
-        <w:t xml:space="preserve">, </w:t>
-      </w:r>
-      <w:r>
-        <w:rPr>
-          <w:rFonts w:ascii="Times New Roman" w:hAnsi="Times New Roman" w:cs="Times New Roman"/>
-          <w:sz w:val="28"/>
-        </w:rPr>
-        <w:t xml:space="preserve">то </w:t>
-      </w:r>
-      <w:r>
-        <w:rPr>
-          <w:rFonts w:ascii="Times New Roman" w:hAnsi="Times New Roman" w:cs="Times New Roman"/>
-          <w:sz w:val="28"/>
-        </w:rPr>
-        <w:t>запис</w:t>
-      </w:r>
-      <w:r>
-        <w:rPr>
-          <w:rFonts w:ascii="Times New Roman" w:hAnsi="Times New Roman" w:cs="Times New Roman"/>
-          <w:sz w:val="28"/>
-        </w:rPr>
-        <w:t xml:space="preserve"> буде </w:t>
-      </w:r>
-      <w:r>
-        <w:rPr>
-          <w:rFonts w:ascii="Times New Roman" w:hAnsi="Times New Roman" w:cs="Times New Roman"/>
-          <w:sz w:val="28"/>
-        </w:rPr>
-        <w:t>додано після натискання відповідної кнопки</w:t>
-      </w:r>
-      <w:r>
-        <w:rPr>
-          <w:rFonts w:ascii="Times New Roman" w:hAnsi="Times New Roman" w:cs="Times New Roman"/>
-          <w:sz w:val="28"/>
-        </w:rPr>
-        <w:t>. У разі введення не</w:t>
+        <w:t>У разі введення не</w:t>
       </w:r>
       <w:r>
         <w:rPr>
@@ -11918,6 +11784,7 @@
           <w:rFonts w:ascii="Times New Roman" w:hAnsi="Times New Roman" w:cs="Times New Roman"/>
           <w:sz w:val="28"/>
         </w:rPr>
+        <w:lastRenderedPageBreak/>
         <w:t>Надати доступ іншому користувачу можна натиснувши на кнопку в правому верхньому кутку, та ввівши хоча б частину логіна користувача, якого потрібно наділити правами доступу</w:t>
       </w:r>
       <w:r>
@@ -11958,11 +11825,13 @@
       <w:r>
         <w:rPr>
           <w:rFonts w:ascii="Times New Roman" w:hAnsi="Times New Roman" w:cs="Times New Roman"/>
-          <w:sz w:val="28"/>
+          <w:noProof/>
+          <w:sz w:val="28"/>
+          <w:lang w:val="ru-RU" w:eastAsia="ru-RU"/>
         </w:rPr>
         <w:drawing>
           <wp:inline distT="0" distB="0" distL="0" distR="0" wp14:anchorId="4D18592E" wp14:editId="4BC75231">
-            <wp:extent cx="2857748" cy="2499577"/>
+            <wp:extent cx="2421905" cy="2118360"/>
             <wp:effectExtent l="0" t="0" r="0" b="0"/>
             <wp:docPr id="37" name="Рисунок 37"/>
             <wp:cNvGraphicFramePr>
@@ -11984,7 +11853,7 @@
                   <pic:spPr>
                     <a:xfrm>
                       <a:off x="0" y="0"/>
-                      <a:ext cx="2857748" cy="2499577"/>
+                      <a:ext cx="2426415" cy="2122305"/>
                     </a:xfrm>
                     <a:prstGeom prst="rect">
                       <a:avLst/>
@@ -12071,28 +11940,14 @@
           <w:rFonts w:ascii="Times New Roman" w:hAnsi="Times New Roman" w:cs="Times New Roman"/>
           <w:sz w:val="28"/>
         </w:rPr>
-        <w:t>Вийти з облікового зап</w:t>
-      </w:r>
-      <w:r>
-        <w:rPr>
-          <w:rFonts w:ascii="Times New Roman" w:hAnsi="Times New Roman" w:cs="Times New Roman"/>
-          <w:sz w:val="28"/>
-        </w:rPr>
-        <w:t>ису можна за допомогою кнопки знизу в меню вибору гаманців</w:t>
-      </w:r>
-      <w:r>
-        <w:rPr>
-          <w:rFonts w:ascii="Times New Roman" w:hAnsi="Times New Roman" w:cs="Times New Roman"/>
-          <w:sz w:val="28"/>
-        </w:rPr>
-        <w:t>.</w:t>
-      </w:r>
-      <w:r>
-        <w:rPr>
-          <w:rFonts w:ascii="Times New Roman" w:hAnsi="Times New Roman" w:cs="Times New Roman"/>
-          <w:sz w:val="28"/>
-        </w:rPr>
-        <w:t xml:space="preserve"> </w:t>
+        <w:t>Отримати анал</w:t>
+      </w:r>
+      <w:r>
+        <w:rPr>
+          <w:rFonts w:ascii="Times New Roman" w:hAnsi="Times New Roman" w:cs="Times New Roman"/>
+          <w:sz w:val="28"/>
+        </w:rPr>
+        <w:t>із гаманця за різний період, можна натиснувши на відповідну кнопку в меню гаманця. На сторінці аналізу можна вибрати дату та період за який буде відображена статистика витрат і доходів.</w:t>
       </w:r>
     </w:p>
     <w:p>
@@ -12108,9 +11963,79 @@
           <w:sz w:val="28"/>
         </w:rPr>
       </w:pPr>
-    </w:p>
-    <w:p>
-      <w:pPr>
+      <w:r>
+        <w:rPr>
+          <w:rFonts w:ascii="Times New Roman" w:hAnsi="Times New Roman" w:cs="Times New Roman"/>
+          <w:sz w:val="28"/>
+        </w:rPr>
+        <w:t xml:space="preserve"> </w:t>
+      </w:r>
+    </w:p>
+    <w:p>
+      <w:pPr>
+        <w:autoSpaceDE w:val="0"/>
+        <w:autoSpaceDN w:val="0"/>
+        <w:adjustRightInd w:val="0"/>
+        <w:spacing w:after="0" w:line="360" w:lineRule="auto"/>
+        <w:ind w:firstLine="708"/>
+        <w:jc w:val="center"/>
+        <w:rPr>
+          <w:rFonts w:ascii="Times New Roman" w:hAnsi="Times New Roman" w:cs="Times New Roman"/>
+          <w:sz w:val="28"/>
+        </w:rPr>
+      </w:pPr>
+      <w:r>
+        <w:rPr>
+          <w:rFonts w:ascii="Times New Roman" w:hAnsi="Times New Roman" w:cs="Times New Roman"/>
+          <w:noProof/>
+          <w:sz w:val="28"/>
+          <w:lang w:val="ru-RU" w:eastAsia="ru-RU"/>
+        </w:rPr>
+        <w:drawing>
+          <wp:inline distT="0" distB="0" distL="0" distR="0" wp14:anchorId="7277E206" wp14:editId="17A447F1">
+            <wp:extent cx="4724400" cy="2866960"/>
+            <wp:effectExtent l="0" t="0" r="0" b="0"/>
+            <wp:docPr id="8" name="Рисунок 8"/>
+            <wp:cNvGraphicFramePr>
+              <a:graphicFrameLocks xmlns:a="http://schemas.openxmlformats.org/drawingml/2006/main" noChangeAspect="1"/>
+            </wp:cNvGraphicFramePr>
+            <a:graphic xmlns:a="http://schemas.openxmlformats.org/drawingml/2006/main">
+              <a:graphicData uri="http://schemas.openxmlformats.org/drawingml/2006/picture">
+                <pic:pic xmlns:pic="http://schemas.openxmlformats.org/drawingml/2006/picture">
+                  <pic:nvPicPr>
+                    <pic:cNvPr id="1" name=""/>
+                    <pic:cNvPicPr/>
+                  </pic:nvPicPr>
+                  <pic:blipFill>
+                    <a:blip r:embed="rId28"/>
+                    <a:stretch>
+                      <a:fillRect/>
+                    </a:stretch>
+                  </pic:blipFill>
+                  <pic:spPr>
+                    <a:xfrm>
+                      <a:off x="0" y="0"/>
+                      <a:ext cx="4732915" cy="2872127"/>
+                    </a:xfrm>
+                    <a:prstGeom prst="rect">
+                      <a:avLst/>
+                    </a:prstGeom>
+                  </pic:spPr>
+                </pic:pic>
+              </a:graphicData>
+            </a:graphic>
+          </wp:inline>
+        </w:drawing>
+      </w:r>
+    </w:p>
+    <w:p>
+      <w:pPr>
+        <w:autoSpaceDE w:val="0"/>
+        <w:autoSpaceDN w:val="0"/>
+        <w:adjustRightInd w:val="0"/>
+        <w:spacing w:after="0" w:line="360" w:lineRule="auto"/>
+        <w:ind w:firstLine="708"/>
+        <w:jc w:val="center"/>
         <w:rPr>
           <w:rFonts w:ascii="Times New Roman" w:eastAsia="Calibri" w:hAnsi="Times New Roman" w:cs="Times New Roman"/>
           <w:bCs/>
@@ -12118,8 +12043,22 @@
           <w:szCs w:val="28"/>
         </w:rPr>
       </w:pPr>
-      <w:bookmarkStart w:id="1" w:name="_Toc9472620"/>
-      <w:bookmarkStart w:id="2" w:name="_Toc9472621"/>
+      <w:r>
+        <w:rPr>
+          <w:rFonts w:ascii="Times New Roman" w:hAnsi="Times New Roman" w:cs="Times New Roman"/>
+          <w:sz w:val="28"/>
+        </w:rPr>
+        <w:t xml:space="preserve">Рисунок 4.6 – Вигляд меню </w:t>
+      </w:r>
+      <w:bookmarkStart w:id="2" w:name="_Toc9472620"/>
+      <w:bookmarkStart w:id="3" w:name="_Toc9472621"/>
+      <w:r>
+        <w:rPr>
+          <w:rFonts w:ascii="Times New Roman" w:hAnsi="Times New Roman" w:cs="Times New Roman"/>
+          <w:sz w:val="28"/>
+        </w:rPr>
+        <w:t>аналізу</w:t>
+      </w:r>
       <w:r>
         <w:rPr>
           <w:rFonts w:ascii="Times New Roman" w:eastAsia="Calibri" w:hAnsi="Times New Roman" w:cs="Times New Roman"/>
@@ -12157,7 +12096,7 @@
         <w:lastRenderedPageBreak/>
         <w:t>ВИСНОВКИ</w:t>
       </w:r>
-      <w:bookmarkEnd w:id="1"/>
+      <w:bookmarkEnd w:id="2"/>
     </w:p>
     <w:p>
       <w:pPr>
@@ -12323,16 +12262,7 @@
           <w:rFonts w:ascii="Times New Roman" w:hAnsi="Times New Roman" w:cs="Times New Roman"/>
           <w:sz w:val="28"/>
         </w:rPr>
-        <w:t>Таким чином дана робота може вваж</w:t>
-      </w:r>
-      <w:bookmarkStart w:id="3" w:name="_GoBack"/>
-      <w:bookmarkEnd w:id="3"/>
-      <w:r>
-        <w:rPr>
-          <w:rFonts w:ascii="Times New Roman" w:hAnsi="Times New Roman" w:cs="Times New Roman"/>
-          <w:sz w:val="28"/>
-        </w:rPr>
-        <w:t xml:space="preserve">атися живим </w:t>
+        <w:t xml:space="preserve">Таким чином дана робота може вважатися живим </w:t>
       </w:r>
       <w:proofErr w:type="spellStart"/>
       <w:r>
@@ -12385,7 +12315,7 @@
       <w:bookmarkStart w:id="4" w:name="_Toc29555154"/>
       <w:bookmarkStart w:id="5" w:name="_Ref277148553"/>
       <w:bookmarkStart w:id="6" w:name="_Ref278796815"/>
-      <w:bookmarkEnd w:id="2"/>
+      <w:bookmarkEnd w:id="3"/>
       <w:r>
         <w:rPr>
           <w:rFonts w:ascii="Times New Roman" w:hAnsi="Times New Roman" w:cs="Times New Roman"/>
@@ -12898,7 +12828,7 @@
           <w:szCs w:val="28"/>
         </w:rPr>
       </w:pPr>
-      <w:hyperlink r:id="rId28" w:history="1">
+      <w:hyperlink r:id="rId29" w:history="1">
         <w:r>
           <w:rPr>
             <w:rStyle w:val="a9"/>
@@ -13235,7 +13165,7 @@
           <w:lang w:val="en-US"/>
         </w:rPr>
       </w:pPr>
-      <w:hyperlink r:id="rId29" w:history="1">
+      <w:hyperlink r:id="rId30" w:history="1">
         <w:r>
           <w:rPr>
             <w:rStyle w:val="a9"/>
@@ -13615,7 +13545,7 @@
           <w:lang w:val="en-US"/>
         </w:rPr>
       </w:pPr>
-      <w:hyperlink r:id="rId30" w:history="1">
+      <w:hyperlink r:id="rId31" w:history="1">
         <w:r>
           <w:rPr>
             <w:rStyle w:val="a9"/>
@@ -13769,118 +13699,16 @@
         <w:rPr>
           <w:rFonts w:ascii="Times New Roman" w:hAnsi="Times New Roman" w:cs="Times New Roman"/>
           <w:bCs/>
-          <w:sz w:val="28"/>
-          <w:szCs w:val="28"/>
+          <w:noProof/>
+          <w:sz w:val="28"/>
+          <w:szCs w:val="28"/>
+          <w:lang w:val="ru-RU" w:eastAsia="ru-RU"/>
         </w:rPr>
         <w:drawing>
           <wp:inline distT="0" distB="0" distL="0" distR="0" wp14:anchorId="5455342C" wp14:editId="3DC25788">
             <wp:extent cx="2461473" cy="1181202"/>
             <wp:effectExtent l="0" t="0" r="0" b="0"/>
             <wp:docPr id="38" name="Рисунок 38"/>
-            <wp:cNvGraphicFramePr>
-              <a:graphicFrameLocks xmlns:a="http://schemas.openxmlformats.org/drawingml/2006/main" noChangeAspect="1"/>
-            </wp:cNvGraphicFramePr>
-            <a:graphic xmlns:a="http://schemas.openxmlformats.org/drawingml/2006/main">
-              <a:graphicData uri="http://schemas.openxmlformats.org/drawingml/2006/picture">
-                <pic:pic xmlns:pic="http://schemas.openxmlformats.org/drawingml/2006/picture">
-                  <pic:nvPicPr>
-                    <pic:cNvPr id="1" name=""/>
-                    <pic:cNvPicPr/>
-                  </pic:nvPicPr>
-                  <pic:blipFill>
-                    <a:blip r:embed="rId31"/>
-                    <a:stretch>
-                      <a:fillRect/>
-                    </a:stretch>
-                  </pic:blipFill>
-                  <pic:spPr>
-                    <a:xfrm>
-                      <a:off x="0" y="0"/>
-                      <a:ext cx="2461473" cy="1181202"/>
-                    </a:xfrm>
-                    <a:prstGeom prst="rect">
-                      <a:avLst/>
-                    </a:prstGeom>
-                  </pic:spPr>
-                </pic:pic>
-              </a:graphicData>
-            </a:graphic>
-          </wp:inline>
-        </w:drawing>
-      </w:r>
-    </w:p>
-    <w:p>
-      <w:pPr>
-        <w:spacing w:after="0" w:line="360" w:lineRule="auto"/>
-        <w:ind w:firstLine="708"/>
-        <w:jc w:val="center"/>
-        <w:rPr>
-          <w:rFonts w:ascii="Times New Roman" w:hAnsi="Times New Roman" w:cs="Times New Roman"/>
-          <w:sz w:val="28"/>
-          <w:szCs w:val="28"/>
-        </w:rPr>
-      </w:pPr>
-      <w:r>
-        <w:rPr>
-          <w:rFonts w:ascii="Times New Roman" w:hAnsi="Times New Roman" w:cs="Times New Roman"/>
-          <w:sz w:val="28"/>
-          <w:szCs w:val="28"/>
-        </w:rPr>
-        <w:t>Рисунок A.1 – Дані, введені в таблицю «</w:t>
-      </w:r>
-      <w:proofErr w:type="spellStart"/>
-      <w:r>
-        <w:rPr>
-          <w:rFonts w:ascii="Times New Roman" w:hAnsi="Times New Roman" w:cs="Times New Roman"/>
-          <w:sz w:val="28"/>
-          <w:szCs w:val="28"/>
-          <w:lang w:val="en-US"/>
-        </w:rPr>
-        <w:t>access_lvl</w:t>
-      </w:r>
-      <w:proofErr w:type="spellEnd"/>
-      <w:r>
-        <w:rPr>
-          <w:rFonts w:ascii="Times New Roman" w:hAnsi="Times New Roman" w:cs="Times New Roman"/>
-          <w:sz w:val="28"/>
-          <w:szCs w:val="28"/>
-        </w:rPr>
-        <w:t>»</w:t>
-      </w:r>
-    </w:p>
-    <w:p>
-      <w:pPr>
-        <w:spacing w:after="0" w:line="360" w:lineRule="auto"/>
-        <w:ind w:firstLine="708"/>
-        <w:jc w:val="center"/>
-        <w:rPr>
-          <w:rFonts w:ascii="Times New Roman" w:hAnsi="Times New Roman" w:cs="Times New Roman"/>
-          <w:sz w:val="28"/>
-          <w:szCs w:val="28"/>
-        </w:rPr>
-      </w:pPr>
-    </w:p>
-    <w:p>
-      <w:pPr>
-        <w:spacing w:after="0" w:line="360" w:lineRule="auto"/>
-        <w:jc w:val="center"/>
-        <w:rPr>
-          <w:rFonts w:ascii="Times New Roman" w:hAnsi="Times New Roman" w:cs="Times New Roman"/>
-          <w:sz w:val="28"/>
-          <w:szCs w:val="28"/>
-        </w:rPr>
-      </w:pPr>
-      <w:r>
-        <w:rPr>
-          <w:rFonts w:ascii="Times New Roman" w:hAnsi="Times New Roman" w:cs="Times New Roman"/>
-          <w:sz w:val="28"/>
-          <w:szCs w:val="28"/>
-        </w:rPr>
-        <w:drawing>
-          <wp:inline distT="0" distB="0" distL="0" distR="0" wp14:anchorId="0DC2D1D7" wp14:editId="6BB9AFD3">
-            <wp:extent cx="1668925" cy="685859"/>
-            <wp:effectExtent l="0" t="0" r="7620" b="0"/>
-            <wp:docPr id="39" name="Рисунок 39"/>
             <wp:cNvGraphicFramePr>
               <a:graphicFrameLocks xmlns:a="http://schemas.openxmlformats.org/drawingml/2006/main" noChangeAspect="1"/>
             </wp:cNvGraphicFramePr>
@@ -13900,7 +13728,7 @@
                   <pic:spPr>
                     <a:xfrm>
                       <a:off x="0" y="0"/>
-                      <a:ext cx="1668925" cy="685859"/>
+                      <a:ext cx="2461473" cy="1181202"/>
                     </a:xfrm>
                     <a:prstGeom prst="rect">
                       <a:avLst/>
@@ -13916,6 +13744,7 @@
     <w:p>
       <w:pPr>
         <w:spacing w:after="0" w:line="360" w:lineRule="auto"/>
+        <w:ind w:firstLine="708"/>
         <w:jc w:val="center"/>
         <w:rPr>
           <w:rFonts w:ascii="Times New Roman" w:hAnsi="Times New Roman" w:cs="Times New Roman"/>
@@ -13929,17 +13758,19 @@
           <w:sz w:val="28"/>
           <w:szCs w:val="28"/>
         </w:rPr>
-        <w:t>Рисунок A.2 – Дані, введені в таблицю «</w:t>
-      </w:r>
-      <w:r>
-        <w:rPr>
-          <w:rFonts w:ascii="Times New Roman" w:eastAsia="Times New Roman" w:hAnsi="Times New Roman" w:cs="Times New Roman"/>
-          <w:sz w:val="28"/>
-          <w:szCs w:val="24"/>
-          <w:lang w:val="en-US" w:eastAsia="ru-RU"/>
-        </w:rPr>
-        <w:t>action</w:t>
-      </w:r>
+        <w:t>Рисунок A.1 – Дані, введені в таблицю «</w:t>
+      </w:r>
+      <w:proofErr w:type="spellStart"/>
+      <w:r>
+        <w:rPr>
+          <w:rFonts w:ascii="Times New Roman" w:hAnsi="Times New Roman" w:cs="Times New Roman"/>
+          <w:sz w:val="28"/>
+          <w:szCs w:val="28"/>
+          <w:lang w:val="en-US"/>
+        </w:rPr>
+        <w:t>access_lvl</w:t>
+      </w:r>
+      <w:proofErr w:type="spellEnd"/>
       <w:r>
         <w:rPr>
           <w:rFonts w:ascii="Times New Roman" w:hAnsi="Times New Roman" w:cs="Times New Roman"/>
@@ -13951,15 +13782,8 @@
     </w:p>
     <w:p>
       <w:pPr>
-        <w:rPr>
-          <w:rFonts w:ascii="Times New Roman" w:hAnsi="Times New Roman" w:cs="Times New Roman"/>
-          <w:sz w:val="28"/>
-          <w:szCs w:val="28"/>
-        </w:rPr>
-      </w:pPr>
-    </w:p>
-    <w:p>
-      <w:pPr>
+        <w:spacing w:after="0" w:line="360" w:lineRule="auto"/>
+        <w:ind w:firstLine="708"/>
         <w:jc w:val="center"/>
         <w:rPr>
           <w:rFonts w:ascii="Times New Roman" w:hAnsi="Times New Roman" w:cs="Times New Roman"/>
@@ -13967,17 +13791,30 @@
           <w:szCs w:val="28"/>
         </w:rPr>
       </w:pPr>
-      <w:r>
-        <w:rPr>
-          <w:rFonts w:ascii="Times New Roman" w:hAnsi="Times New Roman" w:cs="Times New Roman"/>
-          <w:sz w:val="28"/>
-          <w:szCs w:val="28"/>
+    </w:p>
+    <w:p>
+      <w:pPr>
+        <w:spacing w:after="0" w:line="360" w:lineRule="auto"/>
+        <w:jc w:val="center"/>
+        <w:rPr>
+          <w:rFonts w:ascii="Times New Roman" w:hAnsi="Times New Roman" w:cs="Times New Roman"/>
+          <w:sz w:val="28"/>
+          <w:szCs w:val="28"/>
+        </w:rPr>
+      </w:pPr>
+      <w:r>
+        <w:rPr>
+          <w:rFonts w:ascii="Times New Roman" w:hAnsi="Times New Roman" w:cs="Times New Roman"/>
+          <w:noProof/>
+          <w:sz w:val="28"/>
+          <w:szCs w:val="28"/>
+          <w:lang w:val="ru-RU" w:eastAsia="ru-RU"/>
         </w:rPr>
         <w:drawing>
-          <wp:inline distT="0" distB="0" distL="0" distR="0" wp14:anchorId="226985EA" wp14:editId="3C98A552">
-            <wp:extent cx="3261643" cy="708721"/>
-            <wp:effectExtent l="0" t="0" r="0" b="0"/>
-            <wp:docPr id="40" name="Рисунок 40"/>
+          <wp:inline distT="0" distB="0" distL="0" distR="0" wp14:anchorId="0DC2D1D7" wp14:editId="6BB9AFD3">
+            <wp:extent cx="1668925" cy="685859"/>
+            <wp:effectExtent l="0" t="0" r="7620" b="0"/>
+            <wp:docPr id="39" name="Рисунок 39"/>
             <wp:cNvGraphicFramePr>
               <a:graphicFrameLocks xmlns:a="http://schemas.openxmlformats.org/drawingml/2006/main" noChangeAspect="1"/>
             </wp:cNvGraphicFramePr>
@@ -13997,7 +13834,7 @@
                   <pic:spPr>
                     <a:xfrm>
                       <a:off x="0" y="0"/>
-                      <a:ext cx="3261643" cy="708721"/>
+                      <a:ext cx="1668925" cy="685859"/>
                     </a:xfrm>
                     <a:prstGeom prst="rect">
                       <a:avLst/>
@@ -14013,7 +13850,6 @@
     <w:p>
       <w:pPr>
         <w:spacing w:after="0" w:line="360" w:lineRule="auto"/>
-        <w:ind w:firstLine="708"/>
         <w:jc w:val="center"/>
         <w:rPr>
           <w:rFonts w:ascii="Times New Roman" w:hAnsi="Times New Roman" w:cs="Times New Roman"/>
@@ -14027,16 +13863,16 @@
           <w:sz w:val="28"/>
           <w:szCs w:val="28"/>
         </w:rPr>
-        <w:t>Рисунок A.3 – Дані, введені в таблицю «</w:t>
-      </w:r>
-      <w:r>
-        <w:rPr>
-          <w:rFonts w:ascii="Times New Roman" w:hAnsi="Times New Roman" w:cs="Times New Roman"/>
-          <w:sz w:val="28"/>
-          <w:szCs w:val="28"/>
-          <w:lang w:val="en-US"/>
-        </w:rPr>
-        <w:t>currency</w:t>
+        <w:t>Рисунок A.2 – Дані, введені в таблицю «</w:t>
+      </w:r>
+      <w:r>
+        <w:rPr>
+          <w:rFonts w:ascii="Times New Roman" w:eastAsia="Times New Roman" w:hAnsi="Times New Roman" w:cs="Times New Roman"/>
+          <w:sz w:val="28"/>
+          <w:szCs w:val="24"/>
+          <w:lang w:val="en-US" w:eastAsia="ru-RU"/>
+        </w:rPr>
+        <w:t>action</w:t>
       </w:r>
       <w:r>
         <w:rPr>
@@ -14049,6 +13885,15 @@
     </w:p>
     <w:p>
       <w:pPr>
+        <w:rPr>
+          <w:rFonts w:ascii="Times New Roman" w:hAnsi="Times New Roman" w:cs="Times New Roman"/>
+          <w:sz w:val="28"/>
+          <w:szCs w:val="28"/>
+        </w:rPr>
+      </w:pPr>
+    </w:p>
+    <w:p>
+      <w:pPr>
         <w:jc w:val="center"/>
         <w:rPr>
           <w:rFonts w:ascii="Times New Roman" w:hAnsi="Times New Roman" w:cs="Times New Roman"/>
@@ -14056,27 +13901,19 @@
           <w:szCs w:val="28"/>
         </w:rPr>
       </w:pPr>
-    </w:p>
-    <w:p>
-      <w:pPr>
-        <w:jc w:val="center"/>
-        <w:rPr>
-          <w:rFonts w:ascii="Times New Roman" w:hAnsi="Times New Roman" w:cs="Times New Roman"/>
-          <w:sz w:val="28"/>
-          <w:szCs w:val="28"/>
-        </w:rPr>
-      </w:pPr>
-      <w:r>
-        <w:rPr>
-          <w:rFonts w:ascii="Times New Roman" w:hAnsi="Times New Roman" w:cs="Times New Roman"/>
-          <w:sz w:val="28"/>
-          <w:szCs w:val="28"/>
+      <w:r>
+        <w:rPr>
+          <w:rFonts w:ascii="Times New Roman" w:hAnsi="Times New Roman" w:cs="Times New Roman"/>
+          <w:noProof/>
+          <w:sz w:val="28"/>
+          <w:szCs w:val="28"/>
+          <w:lang w:val="ru-RU" w:eastAsia="ru-RU"/>
         </w:rPr>
         <w:drawing>
-          <wp:inline distT="0" distB="0" distL="0" distR="0" wp14:anchorId="3C57E8AF" wp14:editId="6B2F4607">
-            <wp:extent cx="1668925" cy="403895"/>
-            <wp:effectExtent l="0" t="0" r="7620" b="0"/>
-            <wp:docPr id="42" name="Рисунок 42"/>
+          <wp:inline distT="0" distB="0" distL="0" distR="0" wp14:anchorId="226985EA" wp14:editId="3C98A552">
+            <wp:extent cx="3261643" cy="708721"/>
+            <wp:effectExtent l="0" t="0" r="0" b="0"/>
+            <wp:docPr id="40" name="Рисунок 40"/>
             <wp:cNvGraphicFramePr>
               <a:graphicFrameLocks xmlns:a="http://schemas.openxmlformats.org/drawingml/2006/main" noChangeAspect="1"/>
             </wp:cNvGraphicFramePr>
@@ -14096,6 +13933,107 @@
                   <pic:spPr>
                     <a:xfrm>
                       <a:off x="0" y="0"/>
+                      <a:ext cx="3261643" cy="708721"/>
+                    </a:xfrm>
+                    <a:prstGeom prst="rect">
+                      <a:avLst/>
+                    </a:prstGeom>
+                  </pic:spPr>
+                </pic:pic>
+              </a:graphicData>
+            </a:graphic>
+          </wp:inline>
+        </w:drawing>
+      </w:r>
+    </w:p>
+    <w:p>
+      <w:pPr>
+        <w:spacing w:after="0" w:line="360" w:lineRule="auto"/>
+        <w:ind w:firstLine="708"/>
+        <w:jc w:val="center"/>
+        <w:rPr>
+          <w:rFonts w:ascii="Times New Roman" w:hAnsi="Times New Roman" w:cs="Times New Roman"/>
+          <w:sz w:val="28"/>
+          <w:szCs w:val="28"/>
+        </w:rPr>
+      </w:pPr>
+      <w:r>
+        <w:rPr>
+          <w:rFonts w:ascii="Times New Roman" w:hAnsi="Times New Roman" w:cs="Times New Roman"/>
+          <w:sz w:val="28"/>
+          <w:szCs w:val="28"/>
+        </w:rPr>
+        <w:t>Рисунок A.3 – Дані, введені в таблицю «</w:t>
+      </w:r>
+      <w:r>
+        <w:rPr>
+          <w:rFonts w:ascii="Times New Roman" w:hAnsi="Times New Roman" w:cs="Times New Roman"/>
+          <w:sz w:val="28"/>
+          <w:szCs w:val="28"/>
+          <w:lang w:val="en-US"/>
+        </w:rPr>
+        <w:t>currency</w:t>
+      </w:r>
+      <w:r>
+        <w:rPr>
+          <w:rFonts w:ascii="Times New Roman" w:hAnsi="Times New Roman" w:cs="Times New Roman"/>
+          <w:sz w:val="28"/>
+          <w:szCs w:val="28"/>
+        </w:rPr>
+        <w:t>»</w:t>
+      </w:r>
+    </w:p>
+    <w:p>
+      <w:pPr>
+        <w:jc w:val="center"/>
+        <w:rPr>
+          <w:rFonts w:ascii="Times New Roman" w:hAnsi="Times New Roman" w:cs="Times New Roman"/>
+          <w:sz w:val="28"/>
+          <w:szCs w:val="28"/>
+        </w:rPr>
+      </w:pPr>
+    </w:p>
+    <w:p>
+      <w:pPr>
+        <w:jc w:val="center"/>
+        <w:rPr>
+          <w:rFonts w:ascii="Times New Roman" w:hAnsi="Times New Roman" w:cs="Times New Roman"/>
+          <w:sz w:val="28"/>
+          <w:szCs w:val="28"/>
+        </w:rPr>
+      </w:pPr>
+      <w:r>
+        <w:rPr>
+          <w:rFonts w:ascii="Times New Roman" w:hAnsi="Times New Roman" w:cs="Times New Roman"/>
+          <w:noProof/>
+          <w:sz w:val="28"/>
+          <w:szCs w:val="28"/>
+          <w:lang w:val="ru-RU" w:eastAsia="ru-RU"/>
+        </w:rPr>
+        <w:drawing>
+          <wp:inline distT="0" distB="0" distL="0" distR="0" wp14:anchorId="3C57E8AF" wp14:editId="6B2F4607">
+            <wp:extent cx="1668925" cy="403895"/>
+            <wp:effectExtent l="0" t="0" r="7620" b="0"/>
+            <wp:docPr id="42" name="Рисунок 42"/>
+            <wp:cNvGraphicFramePr>
+              <a:graphicFrameLocks xmlns:a="http://schemas.openxmlformats.org/drawingml/2006/main" noChangeAspect="1"/>
+            </wp:cNvGraphicFramePr>
+            <a:graphic xmlns:a="http://schemas.openxmlformats.org/drawingml/2006/main">
+              <a:graphicData uri="http://schemas.openxmlformats.org/drawingml/2006/picture">
+                <pic:pic xmlns:pic="http://schemas.openxmlformats.org/drawingml/2006/picture">
+                  <pic:nvPicPr>
+                    <pic:cNvPr id="1" name=""/>
+                    <pic:cNvPicPr/>
+                  </pic:nvPicPr>
+                  <pic:blipFill>
+                    <a:blip r:embed="rId35"/>
+                    <a:stretch>
+                      <a:fillRect/>
+                    </a:stretch>
+                  </pic:blipFill>
+                  <pic:spPr>
+                    <a:xfrm>
+                      <a:off x="0" y="0"/>
                       <a:ext cx="1668925" cy="403895"/>
                     </a:xfrm>
                     <a:prstGeom prst="rect">
@@ -14194,7 +14132,7 @@
       </w:pPr>
     </w:p>
     <w:sectPr>
-      <w:headerReference w:type="default" r:id="rId35"/>
+      <w:headerReference w:type="default" r:id="rId36"/>
       <w:pgSz w:w="11906" w:h="16838"/>
       <w:pgMar w:top="1134" w:right="850" w:bottom="1134" w:left="1701" w:header="708" w:footer="708" w:gutter="0"/>
       <w:pgNumType w:start="4"/>
@@ -14309,7 +14247,7 @@
             <w:sz w:val="28"/>
             <w:lang w:val="ru-RU"/>
           </w:rPr>
-          <w:t>26</w:t>
+          <w:t>10</w:t>
         </w:r>
         <w:r>
           <w:rPr>
@@ -16294,7 +16232,7 @@
 </file>
 
 <file path=customXml/itemProps1.xml><?xml version="1.0" encoding="utf-8"?>
-<ds:datastoreItem xmlns:ds="http://schemas.openxmlformats.org/officeDocument/2006/customXml" ds:itemID="{3F6795AE-5665-4406-826A-5E40626C3DA1}">
+<ds:datastoreItem xmlns:ds="http://schemas.openxmlformats.org/officeDocument/2006/customXml" ds:itemID="{A9F0EF8D-0D2F-46E6-A53E-8DA5FCDE17D9}">
   <ds:schemaRefs>
     <ds:schemaRef ds:uri="http://schemas.openxmlformats.org/officeDocument/2006/bibliography"/>
   </ds:schemaRefs>

</xml_diff>